<commit_message>
System Design : car rental system
</commit_message>
<xml_diff>
--- a/LLD topics.docx
+++ b/LLD topics.docx
@@ -264,7 +264,262 @@
     </w:p>
     <w:p>
       <w:r>
+        <w:rPr>
+          <w:rFonts w:ascii="Cambria Math" w:hAnsi="Cambria Math" w:cs="Cambria Math"/>
+        </w:rPr>
         <w:lastRenderedPageBreak/>
+        <w:t>𝐅𝐫𝐞𝐬𝐡𝐞𝐫</w:t>
+      </w:r>
+      <w:r>
+        <w:t xml:space="preserve"> </w:t>
+      </w:r>
+      <w:r>
+        <w:rPr>
+          <w:rFonts w:ascii="Cambria Math" w:hAnsi="Cambria Math" w:cs="Cambria Math"/>
+        </w:rPr>
+        <w:t>𝐋𝐞𝐯𝐞𝐥</w:t>
+      </w:r>
+      <w:r>
+        <w:t xml:space="preserve"> </w:t>
+      </w:r>
+      <w:r>
+        <w:rPr>
+          <w:rFonts w:ascii="Cambria Math" w:hAnsi="Cambria Math" w:cs="Cambria Math"/>
+        </w:rPr>
+        <w:t>𝐒𝐲𝐬𝐭𝐞𝐦</w:t>
+      </w:r>
+      <w:r>
+        <w:t xml:space="preserve"> </w:t>
+      </w:r>
+      <w:r>
+        <w:rPr>
+          <w:rFonts w:ascii="Cambria Math" w:hAnsi="Cambria Math" w:cs="Cambria Math"/>
+        </w:rPr>
+        <w:t>𝐃𝐞𝐬𝐢𝐠𝐧</w:t>
+      </w:r>
+      <w:r>
+        <w:br/>
+      </w:r>
+      <w:r>
+        <w:br/>
+        <w:t>1. Design a simple URL shortening service.</w:t>
+      </w:r>
+      <w:r>
+        <w:br/>
+        <w:t>2. Design a basic chat application.</w:t>
+      </w:r>
+      <w:r>
+        <w:br/>
+        <w:t>3. Design a file storage system.</w:t>
+      </w:r>
+      <w:r>
+        <w:br/>
+        <w:t>4. Design a simple social media platform.</w:t>
+      </w:r>
+      <w:r>
+        <w:br/>
+        <w:t>5. Design a simple search engine.</w:t>
+      </w:r>
+      <w:r>
+        <w:br/>
+        <w:t>6. Design a simple e-commerce website.</w:t>
+      </w:r>
+      <w:r>
+        <w:br/>
+        <w:t>7. Design a basic ride-sharing system.</w:t>
+      </w:r>
+      <w:r>
+        <w:br/>
+        <w:t>8. Design a basic video streaming service.</w:t>
+      </w:r>
+      <w:r>
+        <w:br/>
+        <w:t>9. Design a simple recommendation system.</w:t>
+      </w:r>
+      <w:r>
+        <w:br/>
+        <w:t>10. Design a basic food delivery app.</w:t>
+      </w:r>
+      <w:r>
+        <w:br/>
+        <w:t>11. Design a parking lot management system.</w:t>
+      </w:r>
+      <w:r>
+        <w:br/>
+        <w:t>12. Design a simple music streaming service.</w:t>
+      </w:r>
+      <w:r>
+        <w:br/>
+        <w:t>13. Design a basic online ticket booking system.</w:t>
+      </w:r>
+      <w:r>
+        <w:br/>
+        <w:t>14. Design a simple note-taking application.</w:t>
+      </w:r>
+      <w:r>
+        <w:br/>
+        <w:t>15. Design a weather forecasting system.</w:t>
+      </w:r>
+      <w:r>
+        <w:br/>
+        <w:t>16. Design a basic email service.</w:t>
+      </w:r>
+      <w:r>
+        <w:br/>
+        <w:t>17. Design a file synchronization system.</w:t>
+      </w:r>
+      <w:r>
+        <w:br/>
+        <w:t>18. Design a simple calendar application.</w:t>
+      </w:r>
+      <w:r>
+        <w:br/>
+        <w:t>19. Design a basic online quiz platform.</w:t>
+      </w:r>
+      <w:r>
+        <w:br/>
+        <w:t>20. Design a user authentication system.</w:t>
+      </w:r>
+      <w:r>
+        <w:br/>
+      </w:r>
+      <w:r>
+        <w:br/>
+      </w:r>
+      <w:r>
+        <w:rPr>
+          <w:rFonts w:ascii="Cambria Math" w:hAnsi="Cambria Math" w:cs="Cambria Math"/>
+        </w:rPr>
+        <w:t>𝐄𝐱𝐩𝐞𝐫𝐢𝐞𝐧𝐜𝐞𝐝</w:t>
+      </w:r>
+      <w:r>
+        <w:t xml:space="preserve"> </w:t>
+      </w:r>
+      <w:r>
+        <w:rPr>
+          <w:rFonts w:ascii="Cambria Math" w:hAnsi="Cambria Math" w:cs="Cambria Math"/>
+        </w:rPr>
+        <w:t>𝐋𝐞𝐯𝐞𝐥</w:t>
+      </w:r>
+      <w:r>
+        <w:t xml:space="preserve"> </w:t>
+      </w:r>
+      <w:r>
+        <w:rPr>
+          <w:rFonts w:ascii="Cambria Math" w:hAnsi="Cambria Math" w:cs="Cambria Math"/>
+        </w:rPr>
+        <w:t>𝐒𝐲𝐬𝐭𝐞𝐦</w:t>
+      </w:r>
+      <w:r>
+        <w:t xml:space="preserve"> </w:t>
+      </w:r>
+      <w:r>
+        <w:rPr>
+          <w:rFonts w:ascii="Cambria Math" w:hAnsi="Cambria Math" w:cs="Cambria Math"/>
+        </w:rPr>
+        <w:t>𝐃𝐞𝐬𝐢𝐠𝐧</w:t>
+      </w:r>
+      <w:r>
+        <w:br/>
+      </w:r>
+      <w:r>
+        <w:br/>
+        <w:t xml:space="preserve">1. Design a URL shortening service like </w:t>
+      </w:r>
+      <w:hyperlink r:id="rId21" w:tgtFrame="_self" w:history="1">
+        <w:r>
+          <w:rPr>
+            <w:rStyle w:val="Hyperlink"/>
+          </w:rPr>
+          <w:t>bit.ly</w:t>
+        </w:r>
+      </w:hyperlink>
+      <w:r>
+        <w:t>.</w:t>
+      </w:r>
+      <w:r>
+        <w:br/>
+        <w:t>2. Design a distributed key-value store like Redis.</w:t>
+      </w:r>
+      <w:r>
+        <w:br/>
+        <w:t>3. Design a scalable social network like Facebook.</w:t>
+      </w:r>
+      <w:r>
+        <w:br/>
+        <w:t>4. Design a scalable recommendation system like Netflix.</w:t>
+      </w:r>
+      <w:r>
+        <w:br/>
+        <w:t>5. Design a distributed file system like Hadoop's HDFS.</w:t>
+      </w:r>
+      <w:r>
+        <w:br/>
+        <w:t>6. Design a real-time messaging system like WhatsApp.</w:t>
+      </w:r>
+      <w:r>
+        <w:br/>
+        <w:t>7. Design a web crawler like Google.</w:t>
+      </w:r>
+      <w:r>
+        <w:br/>
+        <w:t>8. Design a distributed cache like Memcached.</w:t>
+      </w:r>
+      <w:r>
+        <w:br/>
+        <w:t>9. Design a content delivery network (CDN) like Cloudflare.</w:t>
+      </w:r>
+      <w:r>
+        <w:br/>
+        <w:t>10. Design a scalable search engine like Google.</w:t>
+      </w:r>
+      <w:r>
+        <w:br/>
+        <w:t>11. Design a ride-sharing system like Uber.</w:t>
+      </w:r>
+      <w:r>
+        <w:br/>
+        <w:t>12. Design a video streaming service like YouTube.</w:t>
+      </w:r>
+      <w:r>
+        <w:br/>
+        <w:t>13. Design an online food delivery system like Zomato.</w:t>
+      </w:r>
+      <w:r>
+        <w:br/>
+        <w:t>14. Design a collaborative document editing system like Google Docs.</w:t>
+      </w:r>
+      <w:r>
+        <w:br/>
+        <w:t>15. Design an e-commerce platform like Amazon.</w:t>
+      </w:r>
+      <w:r>
+        <w:br/>
+        <w:t>16. Design a recommendation system for an online marketplace.</w:t>
+      </w:r>
+      <w:r>
+        <w:br/>
+      </w:r>
+      <w:r>
+        <w:lastRenderedPageBreak/>
+        <w:t>17. Design a fault-tolerant distributed database system.</w:t>
+      </w:r>
+      <w:r>
+        <w:br/>
+        <w:t>18. Design a scalable event-driven system like Twitter.</w:t>
+      </w:r>
+      <w:r>
+        <w:br/>
+        <w:t>19. Design a scalable photo-sharing platform like Instagram.</w:t>
+      </w:r>
+      <w:r>
+        <w:br/>
+        <w:t>20. Design a distributed task scheduling system.</w:t>
+      </w:r>
+      <w:r>
+        <w:br/>
+      </w:r>
+      <w:r>
         <w:br w:type="page"/>
       </w:r>
     </w:p>
@@ -1035,7 +1290,6 @@
   <w:style w:type="character" w:default="1" w:styleId="DefaultParagraphFont">
     <w:name w:val="Default Paragraph Font"/>
     <w:uiPriority w:val="1"/>
-    <w:semiHidden/>
     <w:unhideWhenUsed/>
   </w:style>
   <w:style w:type="table" w:default="1" w:styleId="TableNormal">

</xml_diff>